<commit_message>
update: add systemcomponents getter methode
</commit_message>
<xml_diff>
--- a/images-workspaces/mindmap.docx
+++ b/images-workspaces/mindmap.docx
@@ -18,7 +18,971 @@
         <mc:AlternateContent>
           <mc:Choice Requires="wps">
             <w:drawing>
-              <wp:anchor distT="0" distB="0" distL="114300" distR="114300" simplePos="0" relativeHeight="251661312" behindDoc="0" locked="0" layoutInCell="1" allowOverlap="1" wp14:anchorId="374306CC" wp14:editId="5A35D927">
+              <wp:anchor distT="0" distB="0" distL="114300" distR="114300" simplePos="0" relativeHeight="251665408" behindDoc="0" locked="0" layoutInCell="1" allowOverlap="1" wp14:anchorId="4561AB6A" wp14:editId="796908D1">
+                <wp:simplePos x="0" y="0"/>
+                <wp:positionH relativeFrom="column">
+                  <wp:posOffset>2516505</wp:posOffset>
+                </wp:positionH>
+                <wp:positionV relativeFrom="paragraph">
+                  <wp:posOffset>1284605</wp:posOffset>
+                </wp:positionV>
+                <wp:extent cx="3359150" cy="1962150"/>
+                <wp:effectExtent l="0" t="0" r="12700" b="19050"/>
+                <wp:wrapNone/>
+                <wp:docPr id="6" name="Textfeld 6"/>
+                <wp:cNvGraphicFramePr/>
+                <a:graphic xmlns:a="http://schemas.openxmlformats.org/drawingml/2006/main">
+                  <a:graphicData uri="http://schemas.microsoft.com/office/word/2010/wordprocessingShape">
+                    <wps:wsp>
+                      <wps:cNvSpPr txBox="1"/>
+                      <wps:spPr>
+                        <a:xfrm>
+                          <a:off x="0" y="0"/>
+                          <a:ext cx="3359150" cy="1962150"/>
+                        </a:xfrm>
+                        <a:prstGeom prst="rect">
+                          <a:avLst/>
+                        </a:prstGeom>
+                        <a:solidFill>
+                          <a:schemeClr val="lt1"/>
+                        </a:solidFill>
+                        <a:ln w="6350">
+                          <a:solidFill>
+                            <a:prstClr val="black"/>
+                          </a:solidFill>
+                        </a:ln>
+                      </wps:spPr>
+                      <wps:txbx>
+                        <w:txbxContent>
+                          <w:p>
+                            <w:pPr>
+                              <w:rPr>
+                                <w:lang w:val="en-US"/>
+                              </w:rPr>
+                            </w:pPr>
+                            <w:r>
+                              <w:rPr>
+                                <w:lang w:val="en-US"/>
+                              </w:rPr>
+                              <w:t>System</w:t>
+                            </w:r>
+                            <w:r>
+                              <w:rPr>
+                                <w:lang w:val="en-US"/>
+                              </w:rPr>
+                              <w:t xml:space="preserve"> Details</w:t>
+                            </w:r>
+                            <w:r>
+                              <w:rPr>
+                                <w:lang w:val="en-US"/>
+                              </w:rPr>
+                              <w:t>:</w:t>
+                            </w:r>
+                            <w:r>
+                              <w:rPr>
+                                <w:lang w:val="en-US"/>
+                              </w:rPr>
+                              <w:br/>
+                              <w:t xml:space="preserve">Cache Section: </w:t>
+                            </w:r>
+                            <w:r>
+                              <w:rPr>
+                                <w:lang w:val="en-US"/>
+                              </w:rPr>
+                              <w:br/>
+                            </w:r>
+                            <w:proofErr w:type="spellStart"/>
+                            <w:proofErr w:type="gramStart"/>
+                            <w:r>
+                              <w:rPr>
+                                <w:lang w:val="en-US"/>
+                              </w:rPr>
+                              <w:t>state.system</w:t>
+                            </w:r>
+                            <w:proofErr w:type="gramEnd"/>
+                            <w:r>
+                              <w:rPr>
+                                <w:lang w:val="en-US"/>
+                              </w:rPr>
+                              <w:t>_stats</w:t>
+                            </w:r>
+                            <w:proofErr w:type="spellEnd"/>
+                            <w:r>
+                              <w:rPr>
+                                <w:lang w:val="en-US"/>
+                              </w:rPr>
+                              <w:t xml:space="preserve">: </w:t>
+                            </w:r>
+                            <w:proofErr w:type="spellStart"/>
+                            <w:r>
+                              <w:rPr>
+                                <w:lang w:val="en-US"/>
+                              </w:rPr>
+                              <w:t>sysload</w:t>
+                            </w:r>
+                            <w:proofErr w:type="spellEnd"/>
+                            <w:r>
+                              <w:rPr>
+                                <w:lang w:val="en-US"/>
+                              </w:rPr>
+                              <w:t>,</w:t>
+                            </w:r>
+                            <w:r>
+                              <w:rPr>
+                                <w:lang w:val="en-US"/>
+                              </w:rPr>
+                              <w:br/>
+                            </w:r>
+                            <w:proofErr w:type="spellStart"/>
+                            <w:r>
+                              <w:rPr>
+                                <w:lang w:val="en-US"/>
+                              </w:rPr>
+                              <w:t>proc_stats</w:t>
+                            </w:r>
+                            <w:proofErr w:type="spellEnd"/>
+                            <w:r>
+                              <w:rPr>
+                                <w:lang w:val="en-US"/>
+                              </w:rPr>
+                              <w:t xml:space="preserve">: </w:t>
+                            </w:r>
+                            <w:proofErr w:type="spellStart"/>
+                            <w:r>
+                              <w:rPr>
+                                <w:lang w:val="en-US"/>
+                              </w:rPr>
+                              <w:t>moonraker_stats</w:t>
+                            </w:r>
+                            <w:proofErr w:type="spellEnd"/>
+                            <w:r>
+                              <w:rPr>
+                                <w:lang w:val="en-US"/>
+                              </w:rPr>
+                              <w:t xml:space="preserve"> (moonraker load)</w:t>
+                            </w:r>
+                            <w:r>
+                              <w:rPr>
+                                <w:lang w:val="en-US"/>
+                              </w:rPr>
+                              <w:t>,</w:t>
+                            </w:r>
+                            <w:r>
+                              <w:rPr>
+                                <w:lang w:val="en-US"/>
+                              </w:rPr>
+                              <w:br/>
+                            </w:r>
+                            <w:proofErr w:type="spellStart"/>
+                            <w:r>
+                              <w:rPr>
+                                <w:lang w:val="en-US"/>
+                              </w:rPr>
+                              <w:t>state.system_stats</w:t>
+                            </w:r>
+                            <w:proofErr w:type="spellEnd"/>
+                            <w:r>
+                              <w:rPr>
+                                <w:lang w:val="en-US"/>
+                              </w:rPr>
+                              <w:t xml:space="preserve">: </w:t>
+                            </w:r>
+                            <w:proofErr w:type="spellStart"/>
+                            <w:r>
+                              <w:rPr>
+                                <w:lang w:val="en-US"/>
+                              </w:rPr>
+                              <w:t>cpu_time</w:t>
+                            </w:r>
+                            <w:proofErr w:type="spellEnd"/>
+                            <w:r>
+                              <w:rPr>
+                                <w:lang w:val="en-US"/>
+                              </w:rPr>
+                              <w:t xml:space="preserve"> (</w:t>
+                            </w:r>
+                            <w:proofErr w:type="spellStart"/>
+                            <w:r>
+                              <w:rPr>
+                                <w:lang w:val="en-US"/>
+                              </w:rPr>
+                              <w:t>klipper</w:t>
+                            </w:r>
+                            <w:proofErr w:type="spellEnd"/>
+                            <w:r>
+                              <w:rPr>
+                                <w:lang w:val="en-US"/>
+                              </w:rPr>
+                              <w:t xml:space="preserve"> load)</w:t>
+                            </w:r>
+                            <w:r>
+                              <w:rPr>
+                                <w:lang w:val="en-US"/>
+                              </w:rPr>
+                              <w:br/>
+                            </w:r>
+                            <w:r>
+                              <w:rPr>
+                                <w:noProof/>
+                              </w:rPr>
+                              <w:drawing>
+                                <wp:inline distT="0" distB="0" distL="0" distR="0" wp14:anchorId="0883659D" wp14:editId="33DDE79E">
+                                  <wp:extent cx="3132458" cy="679450"/>
+                                  <wp:effectExtent l="0" t="0" r="0" b="6350"/>
+                                  <wp:docPr id="7" name="Grafik 7" descr="Ein Bild, das Text enthält.&#10;&#10;Automatisch generierte Beschreibung"/>
+                                  <wp:cNvGraphicFramePr>
+                                    <a:graphicFrameLocks xmlns:a="http://schemas.openxmlformats.org/drawingml/2006/main" noChangeAspect="1"/>
+                                  </wp:cNvGraphicFramePr>
+                                  <a:graphic xmlns:a="http://schemas.openxmlformats.org/drawingml/2006/main">
+                                    <a:graphicData uri="http://schemas.openxmlformats.org/drawingml/2006/picture">
+                                      <pic:pic xmlns:pic="http://schemas.openxmlformats.org/drawingml/2006/picture">
+                                        <pic:nvPicPr>
+                                          <pic:cNvPr id="4" name="Grafik 4" descr="Ein Bild, das Text enthält.&#10;&#10;Automatisch generierte Beschreibung"/>
+                                          <pic:cNvPicPr/>
+                                        </pic:nvPicPr>
+                                        <pic:blipFill>
+                                          <a:blip r:embed="rId4"/>
+                                          <a:stretch>
+                                            <a:fillRect/>
+                                          </a:stretch>
+                                        </pic:blipFill>
+                                        <pic:spPr>
+                                          <a:xfrm>
+                                            <a:off x="0" y="0"/>
+                                            <a:ext cx="3144101" cy="681975"/>
+                                          </a:xfrm>
+                                          <a:prstGeom prst="rect">
+                                            <a:avLst/>
+                                          </a:prstGeom>
+                                        </pic:spPr>
+                                      </pic:pic>
+                                    </a:graphicData>
+                                  </a:graphic>
+                                </wp:inline>
+                              </w:drawing>
+                            </w:r>
+                          </w:p>
+                        </w:txbxContent>
+                      </wps:txbx>
+                      <wps:bodyPr rot="0" spcFirstLastPara="0" vertOverflow="overflow" horzOverflow="overflow" vert="horz" wrap="square" lIns="91440" tIns="45720" rIns="91440" bIns="45720" numCol="1" spcCol="0" rtlCol="0" fromWordArt="0" anchor="t" anchorCtr="0" forceAA="0" compatLnSpc="1">
+                        <a:prstTxWarp prst="textNoShape">
+                          <a:avLst/>
+                        </a:prstTxWarp>
+                        <a:noAutofit/>
+                      </wps:bodyPr>
+                    </wps:wsp>
+                  </a:graphicData>
+                </a:graphic>
+                <wp14:sizeRelH relativeFrom="margin">
+                  <wp14:pctWidth>0</wp14:pctWidth>
+                </wp14:sizeRelH>
+                <wp14:sizeRelV relativeFrom="margin">
+                  <wp14:pctHeight>0</wp14:pctHeight>
+                </wp14:sizeRelV>
+              </wp:anchor>
+            </w:drawing>
+          </mc:Choice>
+          <mc:Fallback>
+            <w:pict>
+              <v:shapetype w14:anchorId="4561AB6A" id="_x0000_t202" coordsize="21600,21600" o:spt="202" path="m,l,21600r21600,l21600,xe">
+                <v:stroke joinstyle="miter"/>
+                <v:path gradientshapeok="t" o:connecttype="rect"/>
+              </v:shapetype>
+              <v:shape id="Textfeld 6" o:spid="_x0000_s1026" type="#_x0000_t202" style="position:absolute;margin-left:198.15pt;margin-top:101.15pt;width:264.5pt;height:154.5pt;z-index:251665408;visibility:visible;mso-wrap-style:square;mso-width-percent:0;mso-height-percent:0;mso-wrap-distance-left:9pt;mso-wrap-distance-top:0;mso-wrap-distance-right:9pt;mso-wrap-distance-bottom:0;mso-position-horizontal:absolute;mso-position-horizontal-relative:text;mso-position-vertical:absolute;mso-position-vertical-relative:text;mso-width-percent:0;mso-height-percent:0;mso-width-relative:margin;mso-height-relative:margin;v-text-anchor:top" o:gfxdata="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" fillcolor="white [3201]" strokeweight=".5pt">
+                <v:textbox>
+                  <w:txbxContent>
+                    <w:p>
+                      <w:pPr>
+                        <w:rPr>
+                          <w:lang w:val="en-US"/>
+                        </w:rPr>
+                      </w:pPr>
+                      <w:r>
+                        <w:rPr>
+                          <w:lang w:val="en-US"/>
+                        </w:rPr>
+                        <w:t>System</w:t>
+                      </w:r>
+                      <w:r>
+                        <w:rPr>
+                          <w:lang w:val="en-US"/>
+                        </w:rPr>
+                        <w:t xml:space="preserve"> Details</w:t>
+                      </w:r>
+                      <w:r>
+                        <w:rPr>
+                          <w:lang w:val="en-US"/>
+                        </w:rPr>
+                        <w:t>:</w:t>
+                      </w:r>
+                      <w:r>
+                        <w:rPr>
+                          <w:lang w:val="en-US"/>
+                        </w:rPr>
+                        <w:br/>
+                        <w:t xml:space="preserve">Cache Section: </w:t>
+                      </w:r>
+                      <w:r>
+                        <w:rPr>
+                          <w:lang w:val="en-US"/>
+                        </w:rPr>
+                        <w:br/>
+                      </w:r>
+                      <w:proofErr w:type="spellStart"/>
+                      <w:proofErr w:type="gramStart"/>
+                      <w:r>
+                        <w:rPr>
+                          <w:lang w:val="en-US"/>
+                        </w:rPr>
+                        <w:t>state.system</w:t>
+                      </w:r>
+                      <w:proofErr w:type="gramEnd"/>
+                      <w:r>
+                        <w:rPr>
+                          <w:lang w:val="en-US"/>
+                        </w:rPr>
+                        <w:t>_stats</w:t>
+                      </w:r>
+                      <w:proofErr w:type="spellEnd"/>
+                      <w:r>
+                        <w:rPr>
+                          <w:lang w:val="en-US"/>
+                        </w:rPr>
+                        <w:t xml:space="preserve">: </w:t>
+                      </w:r>
+                      <w:proofErr w:type="spellStart"/>
+                      <w:r>
+                        <w:rPr>
+                          <w:lang w:val="en-US"/>
+                        </w:rPr>
+                        <w:t>sysload</w:t>
+                      </w:r>
+                      <w:proofErr w:type="spellEnd"/>
+                      <w:r>
+                        <w:rPr>
+                          <w:lang w:val="en-US"/>
+                        </w:rPr>
+                        <w:t>,</w:t>
+                      </w:r>
+                      <w:r>
+                        <w:rPr>
+                          <w:lang w:val="en-US"/>
+                        </w:rPr>
+                        <w:br/>
+                      </w:r>
+                      <w:proofErr w:type="spellStart"/>
+                      <w:r>
+                        <w:rPr>
+                          <w:lang w:val="en-US"/>
+                        </w:rPr>
+                        <w:t>proc_stats</w:t>
+                      </w:r>
+                      <w:proofErr w:type="spellEnd"/>
+                      <w:r>
+                        <w:rPr>
+                          <w:lang w:val="en-US"/>
+                        </w:rPr>
+                        <w:t xml:space="preserve">: </w:t>
+                      </w:r>
+                      <w:proofErr w:type="spellStart"/>
+                      <w:r>
+                        <w:rPr>
+                          <w:lang w:val="en-US"/>
+                        </w:rPr>
+                        <w:t>moonraker_stats</w:t>
+                      </w:r>
+                      <w:proofErr w:type="spellEnd"/>
+                      <w:r>
+                        <w:rPr>
+                          <w:lang w:val="en-US"/>
+                        </w:rPr>
+                        <w:t xml:space="preserve"> (moonraker load)</w:t>
+                      </w:r>
+                      <w:r>
+                        <w:rPr>
+                          <w:lang w:val="en-US"/>
+                        </w:rPr>
+                        <w:t>,</w:t>
+                      </w:r>
+                      <w:r>
+                        <w:rPr>
+                          <w:lang w:val="en-US"/>
+                        </w:rPr>
+                        <w:br/>
+                      </w:r>
+                      <w:proofErr w:type="spellStart"/>
+                      <w:r>
+                        <w:rPr>
+                          <w:lang w:val="en-US"/>
+                        </w:rPr>
+                        <w:t>state.system_stats</w:t>
+                      </w:r>
+                      <w:proofErr w:type="spellEnd"/>
+                      <w:r>
+                        <w:rPr>
+                          <w:lang w:val="en-US"/>
+                        </w:rPr>
+                        <w:t xml:space="preserve">: </w:t>
+                      </w:r>
+                      <w:proofErr w:type="spellStart"/>
+                      <w:r>
+                        <w:rPr>
+                          <w:lang w:val="en-US"/>
+                        </w:rPr>
+                        <w:t>cpu_time</w:t>
+                      </w:r>
+                      <w:proofErr w:type="spellEnd"/>
+                      <w:r>
+                        <w:rPr>
+                          <w:lang w:val="en-US"/>
+                        </w:rPr>
+                        <w:t xml:space="preserve"> (</w:t>
+                      </w:r>
+                      <w:proofErr w:type="spellStart"/>
+                      <w:r>
+                        <w:rPr>
+                          <w:lang w:val="en-US"/>
+                        </w:rPr>
+                        <w:t>klipper</w:t>
+                      </w:r>
+                      <w:proofErr w:type="spellEnd"/>
+                      <w:r>
+                        <w:rPr>
+                          <w:lang w:val="en-US"/>
+                        </w:rPr>
+                        <w:t xml:space="preserve"> load)</w:t>
+                      </w:r>
+                      <w:r>
+                        <w:rPr>
+                          <w:lang w:val="en-US"/>
+                        </w:rPr>
+                        <w:br/>
+                      </w:r>
+                      <w:r>
+                        <w:rPr>
+                          <w:noProof/>
+                        </w:rPr>
+                        <w:drawing>
+                          <wp:inline distT="0" distB="0" distL="0" distR="0" wp14:anchorId="0883659D" wp14:editId="33DDE79E">
+                            <wp:extent cx="3132458" cy="679450"/>
+                            <wp:effectExtent l="0" t="0" r="0" b="6350"/>
+                            <wp:docPr id="7" name="Grafik 7" descr="Ein Bild, das Text enthält.&#10;&#10;Automatisch generierte Beschreibung"/>
+                            <wp:cNvGraphicFramePr>
+                              <a:graphicFrameLocks xmlns:a="http://schemas.openxmlformats.org/drawingml/2006/main" noChangeAspect="1"/>
+                            </wp:cNvGraphicFramePr>
+                            <a:graphic xmlns:a="http://schemas.openxmlformats.org/drawingml/2006/main">
+                              <a:graphicData uri="http://schemas.openxmlformats.org/drawingml/2006/picture">
+                                <pic:pic xmlns:pic="http://schemas.openxmlformats.org/drawingml/2006/picture">
+                                  <pic:nvPicPr>
+                                    <pic:cNvPr id="4" name="Grafik 4" descr="Ein Bild, das Text enthält.&#10;&#10;Automatisch generierte Beschreibung"/>
+                                    <pic:cNvPicPr/>
+                                  </pic:nvPicPr>
+                                  <pic:blipFill>
+                                    <a:blip r:embed="rId4"/>
+                                    <a:stretch>
+                                      <a:fillRect/>
+                                    </a:stretch>
+                                  </pic:blipFill>
+                                  <pic:spPr>
+                                    <a:xfrm>
+                                      <a:off x="0" y="0"/>
+                                      <a:ext cx="3144101" cy="681975"/>
+                                    </a:xfrm>
+                                    <a:prstGeom prst="rect">
+                                      <a:avLst/>
+                                    </a:prstGeom>
+                                  </pic:spPr>
+                                </pic:pic>
+                              </a:graphicData>
+                            </a:graphic>
+                          </wp:inline>
+                        </w:drawing>
+                      </w:r>
+                    </w:p>
+                  </w:txbxContent>
+                </v:textbox>
+              </v:shape>
+            </w:pict>
+          </mc:Fallback>
+        </mc:AlternateContent>
+      </w:r>
+      <w:r>
+        <w:rPr>
+          <w:noProof/>
+        </w:rPr>
+        <mc:AlternateContent>
+          <mc:Choice Requires="wps">
+            <w:drawing>
+              <wp:anchor distT="0" distB="0" distL="114300" distR="114300" simplePos="0" relativeHeight="251660288" behindDoc="0" locked="0" layoutInCell="1" allowOverlap="1" wp14:anchorId="64B2E42F" wp14:editId="22365258">
+                <wp:simplePos x="0" y="0"/>
+                <wp:positionH relativeFrom="column">
+                  <wp:posOffset>2510155</wp:posOffset>
+                </wp:positionH>
+                <wp:positionV relativeFrom="paragraph">
+                  <wp:posOffset>319405</wp:posOffset>
+                </wp:positionV>
+                <wp:extent cx="3359150" cy="895350"/>
+                <wp:effectExtent l="0" t="0" r="12700" b="19050"/>
+                <wp:wrapNone/>
+                <wp:docPr id="3" name="Textfeld 3"/>
+                <wp:cNvGraphicFramePr/>
+                <a:graphic xmlns:a="http://schemas.openxmlformats.org/drawingml/2006/main">
+                  <a:graphicData uri="http://schemas.microsoft.com/office/word/2010/wordprocessingShape">
+                    <wps:wsp>
+                      <wps:cNvSpPr txBox="1"/>
+                      <wps:spPr>
+                        <a:xfrm>
+                          <a:off x="0" y="0"/>
+                          <a:ext cx="3359150" cy="895350"/>
+                        </a:xfrm>
+                        <a:prstGeom prst="rect">
+                          <a:avLst/>
+                        </a:prstGeom>
+                        <a:solidFill>
+                          <a:schemeClr val="lt1"/>
+                        </a:solidFill>
+                        <a:ln w="6350">
+                          <a:solidFill>
+                            <a:prstClr val="black"/>
+                          </a:solidFill>
+                        </a:ln>
+                      </wps:spPr>
+                      <wps:txbx>
+                        <w:txbxContent>
+                          <w:p>
+                            <w:pPr>
+                              <w:rPr>
+                                <w:lang w:val="en-US"/>
+                              </w:rPr>
+                            </w:pPr>
+                            <w:r>
+                              <w:rPr>
+                                <w:lang w:val="en-US"/>
+                              </w:rPr>
+                              <w:t>CPU Details</w:t>
+                            </w:r>
+                            <w:r>
+                              <w:rPr>
+                                <w:lang w:val="en-US"/>
+                              </w:rPr>
+                              <w:t>:</w:t>
+                            </w:r>
+                            <w:r>
+                              <w:rPr>
+                                <w:lang w:val="en-US"/>
+                              </w:rPr>
+                              <w:br/>
+                              <w:t xml:space="preserve">Cache Section: </w:t>
+                            </w:r>
+                            <w:r>
+                              <w:rPr>
+                                <w:lang w:val="en-US"/>
+                              </w:rPr>
+                              <w:br/>
+                            </w:r>
+                            <w:proofErr w:type="spellStart"/>
+                            <w:r>
+                              <w:rPr>
+                                <w:lang w:val="en-US"/>
+                              </w:rPr>
+                              <w:t>machine_info</w:t>
+                            </w:r>
+                            <w:proofErr w:type="spellEnd"/>
+                            <w:r>
+                              <w:rPr>
+                                <w:lang w:val="en-US"/>
+                              </w:rPr>
+                              <w:t xml:space="preserve"> (</w:t>
+                            </w:r>
+                            <w:proofErr w:type="spellStart"/>
+                            <w:r>
+                              <w:rPr>
+                                <w:lang w:val="en-US"/>
+                              </w:rPr>
+                              <w:t>cpu_info</w:t>
+                            </w:r>
+                            <w:proofErr w:type="spellEnd"/>
+                            <w:r>
+                              <w:rPr>
+                                <w:lang w:val="en-US"/>
+                              </w:rPr>
+                              <w:t>)</w:t>
+                            </w:r>
+                            <w:r>
+                              <w:rPr>
+                                <w:lang w:val="en-US"/>
+                              </w:rPr>
+                              <w:t>,</w:t>
+                            </w:r>
+                            <w:r>
+                              <w:rPr>
+                                <w:lang w:val="en-US"/>
+                              </w:rPr>
+                              <w:br/>
+                            </w:r>
+                            <w:proofErr w:type="spellStart"/>
+                            <w:proofErr w:type="gramStart"/>
+                            <w:r>
+                              <w:rPr>
+                                <w:lang w:val="en-US"/>
+                              </w:rPr>
+                              <w:t>state.system</w:t>
+                            </w:r>
+                            <w:proofErr w:type="gramEnd"/>
+                            <w:r>
+                              <w:rPr>
+                                <w:lang w:val="en-US"/>
+                              </w:rPr>
+                              <w:t>_stats</w:t>
+                            </w:r>
+                            <w:proofErr w:type="spellEnd"/>
+                            <w:r>
+                              <w:rPr>
+                                <w:lang w:val="en-US"/>
+                              </w:rPr>
+                              <w:t xml:space="preserve">: </w:t>
+                            </w:r>
+                            <w:proofErr w:type="spellStart"/>
+                            <w:r>
+                              <w:rPr>
+                                <w:lang w:val="en-US"/>
+                              </w:rPr>
+                              <w:t>sysload</w:t>
+                            </w:r>
+                            <w:proofErr w:type="spellEnd"/>
+                          </w:p>
+                          <w:p>
+                            <w:pPr>
+                              <w:rPr>
+                                <w:lang w:val="en-US"/>
+                              </w:rPr>
+                            </w:pPr>
+                          </w:p>
+                        </w:txbxContent>
+                      </wps:txbx>
+                      <wps:bodyPr rot="0" spcFirstLastPara="0" vertOverflow="overflow" horzOverflow="overflow" vert="horz" wrap="square" lIns="91440" tIns="45720" rIns="91440" bIns="45720" numCol="1" spcCol="0" rtlCol="0" fromWordArt="0" anchor="t" anchorCtr="0" forceAA="0" compatLnSpc="1">
+                        <a:prstTxWarp prst="textNoShape">
+                          <a:avLst/>
+                        </a:prstTxWarp>
+                        <a:noAutofit/>
+                      </wps:bodyPr>
+                    </wps:wsp>
+                  </a:graphicData>
+                </a:graphic>
+                <wp14:sizeRelH relativeFrom="margin">
+                  <wp14:pctWidth>0</wp14:pctWidth>
+                </wp14:sizeRelH>
+                <wp14:sizeRelV relativeFrom="margin">
+                  <wp14:pctHeight>0</wp14:pctHeight>
+                </wp14:sizeRelV>
+              </wp:anchor>
+            </w:drawing>
+          </mc:Choice>
+          <mc:Fallback>
+            <w:pict>
+              <v:shape w14:anchorId="64B2E42F" id="Textfeld 3" o:spid="_x0000_s1027" type="#_x0000_t202" style="position:absolute;margin-left:197.65pt;margin-top:25.15pt;width:264.5pt;height:70.5pt;z-index:251660288;visibility:visible;mso-wrap-style:square;mso-width-percent:0;mso-height-percent:0;mso-wrap-distance-left:9pt;mso-wrap-distance-top:0;mso-wrap-distance-right:9pt;mso-wrap-distance-bottom:0;mso-position-horizontal:absolute;mso-position-horizontal-relative:text;mso-position-vertical:absolute;mso-position-vertical-relative:text;mso-width-percent:0;mso-height-percent:0;mso-width-relative:margin;mso-height-relative:margin;v-text-anchor:top" o:gfxdata="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" fillcolor="white [3201]" strokeweight=".5pt">
+                <v:textbox>
+                  <w:txbxContent>
+                    <w:p>
+                      <w:pPr>
+                        <w:rPr>
+                          <w:lang w:val="en-US"/>
+                        </w:rPr>
+                      </w:pPr>
+                      <w:r>
+                        <w:rPr>
+                          <w:lang w:val="en-US"/>
+                        </w:rPr>
+                        <w:t>CPU Details</w:t>
+                      </w:r>
+                      <w:r>
+                        <w:rPr>
+                          <w:lang w:val="en-US"/>
+                        </w:rPr>
+                        <w:t>:</w:t>
+                      </w:r>
+                      <w:r>
+                        <w:rPr>
+                          <w:lang w:val="en-US"/>
+                        </w:rPr>
+                        <w:br/>
+                        <w:t xml:space="preserve">Cache Section: </w:t>
+                      </w:r>
+                      <w:r>
+                        <w:rPr>
+                          <w:lang w:val="en-US"/>
+                        </w:rPr>
+                        <w:br/>
+                      </w:r>
+                      <w:proofErr w:type="spellStart"/>
+                      <w:r>
+                        <w:rPr>
+                          <w:lang w:val="en-US"/>
+                        </w:rPr>
+                        <w:t>machine_info</w:t>
+                      </w:r>
+                      <w:proofErr w:type="spellEnd"/>
+                      <w:r>
+                        <w:rPr>
+                          <w:lang w:val="en-US"/>
+                        </w:rPr>
+                        <w:t xml:space="preserve"> (</w:t>
+                      </w:r>
+                      <w:proofErr w:type="spellStart"/>
+                      <w:r>
+                        <w:rPr>
+                          <w:lang w:val="en-US"/>
+                        </w:rPr>
+                        <w:t>cpu_info</w:t>
+                      </w:r>
+                      <w:proofErr w:type="spellEnd"/>
+                      <w:r>
+                        <w:rPr>
+                          <w:lang w:val="en-US"/>
+                        </w:rPr>
+                        <w:t>)</w:t>
+                      </w:r>
+                      <w:r>
+                        <w:rPr>
+                          <w:lang w:val="en-US"/>
+                        </w:rPr>
+                        <w:t>,</w:t>
+                      </w:r>
+                      <w:r>
+                        <w:rPr>
+                          <w:lang w:val="en-US"/>
+                        </w:rPr>
+                        <w:br/>
+                      </w:r>
+                      <w:proofErr w:type="spellStart"/>
+                      <w:proofErr w:type="gramStart"/>
+                      <w:r>
+                        <w:rPr>
+                          <w:lang w:val="en-US"/>
+                        </w:rPr>
+                        <w:t>state.system</w:t>
+                      </w:r>
+                      <w:proofErr w:type="gramEnd"/>
+                      <w:r>
+                        <w:rPr>
+                          <w:lang w:val="en-US"/>
+                        </w:rPr>
+                        <w:t>_stats</w:t>
+                      </w:r>
+                      <w:proofErr w:type="spellEnd"/>
+                      <w:r>
+                        <w:rPr>
+                          <w:lang w:val="en-US"/>
+                        </w:rPr>
+                        <w:t xml:space="preserve">: </w:t>
+                      </w:r>
+                      <w:proofErr w:type="spellStart"/>
+                      <w:r>
+                        <w:rPr>
+                          <w:lang w:val="en-US"/>
+                        </w:rPr>
+                        <w:t>sysload</w:t>
+                      </w:r>
+                      <w:proofErr w:type="spellEnd"/>
+                    </w:p>
+                    <w:p>
+                      <w:pPr>
+                        <w:rPr>
+                          <w:lang w:val="en-US"/>
+                        </w:rPr>
+                      </w:pPr>
+                    </w:p>
+                  </w:txbxContent>
+                </v:textbox>
+              </v:shape>
+            </w:pict>
+          </mc:Fallback>
+        </mc:AlternateContent>
+      </w:r>
+      <w:r>
+        <w:rPr>
+          <w:noProof/>
+        </w:rPr>
+        <mc:AlternateContent>
+          <mc:Choice Requires="wps">
+            <w:drawing>
+              <wp:anchor distT="0" distB="0" distL="114300" distR="114300" simplePos="0" relativeHeight="251663360" behindDoc="0" locked="0" layoutInCell="1" allowOverlap="1" wp14:anchorId="3F4A092C" wp14:editId="50EE38B7">
+                <wp:simplePos x="0" y="0"/>
+                <wp:positionH relativeFrom="column">
+                  <wp:posOffset>103505</wp:posOffset>
+                </wp:positionH>
+                <wp:positionV relativeFrom="paragraph">
+                  <wp:posOffset>2084705</wp:posOffset>
+                </wp:positionV>
+                <wp:extent cx="2305050" cy="444500"/>
+                <wp:effectExtent l="0" t="0" r="19050" b="12700"/>
+                <wp:wrapNone/>
+                <wp:docPr id="2" name="Textfeld 2"/>
+                <wp:cNvGraphicFramePr/>
+                <a:graphic xmlns:a="http://schemas.openxmlformats.org/drawingml/2006/main">
+                  <a:graphicData uri="http://schemas.microsoft.com/office/word/2010/wordprocessingShape">
+                    <wps:wsp>
+                      <wps:cNvSpPr txBox="1"/>
+                      <wps:spPr>
+                        <a:xfrm>
+                          <a:off x="0" y="0"/>
+                          <a:ext cx="2305050" cy="444500"/>
+                        </a:xfrm>
+                        <a:prstGeom prst="rect">
+                          <a:avLst/>
+                        </a:prstGeom>
+                        <a:solidFill>
+                          <a:schemeClr val="lt1"/>
+                        </a:solidFill>
+                        <a:ln w="6350">
+                          <a:solidFill>
+                            <a:prstClr val="black"/>
+                          </a:solidFill>
+                        </a:ln>
+                      </wps:spPr>
+                      <wps:txbx>
+                        <w:txbxContent>
+                          <w:p>
+                            <w:pPr>
+                              <w:rPr>
+                                <w:lang w:val="en-US"/>
+                              </w:rPr>
+                            </w:pPr>
+                            <w:r>
+                              <w:rPr>
+                                <w:lang w:val="en-US"/>
+                              </w:rPr>
+                              <w:t>MCU (multiple):</w:t>
+                            </w:r>
+                            <w:r>
+                              <w:rPr>
+                                <w:lang w:val="en-US"/>
+                              </w:rPr>
+                              <w:br/>
+                              <w:t xml:space="preserve">Cache Section: </w:t>
+                            </w:r>
+                            <w:r>
+                              <w:rPr>
+                                <w:lang w:val="en-US"/>
+                              </w:rPr>
+                              <w:t>state</w:t>
+                            </w:r>
+                            <w:r>
+                              <w:rPr>
+                                <w:lang w:val="en-US"/>
+                              </w:rPr>
+                              <w:t>(</w:t>
+                            </w:r>
+                            <w:proofErr w:type="spellStart"/>
+                            <w:r>
+                              <w:rPr>
+                                <w:lang w:val="en-US"/>
+                              </w:rPr>
+                              <w:t>mcu</w:t>
+                            </w:r>
+                            <w:proofErr w:type="spellEnd"/>
+                            <w:r>
+                              <w:rPr>
+                                <w:lang w:val="en-US"/>
+                              </w:rPr>
+                              <w:t>)</w:t>
+                            </w:r>
+                            <w:r>
+                              <w:rPr>
+                                <w:lang w:val="en-US"/>
+                              </w:rPr>
+                              <w:br/>
+                            </w:r>
+                          </w:p>
+                        </w:txbxContent>
+                      </wps:txbx>
+                      <wps:bodyPr rot="0" spcFirstLastPara="0" vertOverflow="overflow" horzOverflow="overflow" vert="horz" wrap="square" lIns="91440" tIns="45720" rIns="91440" bIns="45720" numCol="1" spcCol="0" rtlCol="0" fromWordArt="0" anchor="t" anchorCtr="0" forceAA="0" compatLnSpc="1">
+                        <a:prstTxWarp prst="textNoShape">
+                          <a:avLst/>
+                        </a:prstTxWarp>
+                        <a:noAutofit/>
+                      </wps:bodyPr>
+                    </wps:wsp>
+                  </a:graphicData>
+                </a:graphic>
+                <wp14:sizeRelV relativeFrom="margin">
+                  <wp14:pctHeight>0</wp14:pctHeight>
+                </wp14:sizeRelV>
+              </wp:anchor>
+            </w:drawing>
+          </mc:Choice>
+          <mc:Fallback>
+            <w:pict>
+              <v:shape w14:anchorId="3F4A092C" id="Textfeld 2" o:spid="_x0000_s1028" type="#_x0000_t202" style="position:absolute;margin-left:8.15pt;margin-top:164.15pt;width:181.5pt;height:35pt;z-index:251663360;visibility:visible;mso-wrap-style:square;mso-height-percent:0;mso-wrap-distance-left:9pt;mso-wrap-distance-top:0;mso-wrap-distance-right:9pt;mso-wrap-distance-bottom:0;mso-position-horizontal:absolute;mso-position-horizontal-relative:text;mso-position-vertical:absolute;mso-position-vertical-relative:text;mso-height-percent:0;mso-height-relative:margin;v-text-anchor:top" o:gfxdata="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" fillcolor="white [3201]" strokeweight=".5pt">
+                <v:textbox>
+                  <w:txbxContent>
+                    <w:p>
+                      <w:pPr>
+                        <w:rPr>
+                          <w:lang w:val="en-US"/>
+                        </w:rPr>
+                      </w:pPr>
+                      <w:r>
+                        <w:rPr>
+                          <w:lang w:val="en-US"/>
+                        </w:rPr>
+                        <w:t>MCU (multiple):</w:t>
+                      </w:r>
+                      <w:r>
+                        <w:rPr>
+                          <w:lang w:val="en-US"/>
+                        </w:rPr>
+                        <w:br/>
+                        <w:t xml:space="preserve">Cache Section: </w:t>
+                      </w:r>
+                      <w:r>
+                        <w:rPr>
+                          <w:lang w:val="en-US"/>
+                        </w:rPr>
+                        <w:t>state</w:t>
+                      </w:r>
+                      <w:r>
+                        <w:rPr>
+                          <w:lang w:val="en-US"/>
+                        </w:rPr>
+                        <w:t>(</w:t>
+                      </w:r>
+                      <w:proofErr w:type="spellStart"/>
+                      <w:r>
+                        <w:rPr>
+                          <w:lang w:val="en-US"/>
+                        </w:rPr>
+                        <w:t>mcu</w:t>
+                      </w:r>
+                      <w:proofErr w:type="spellEnd"/>
+                      <w:r>
+                        <w:rPr>
+                          <w:lang w:val="en-US"/>
+                        </w:rPr>
+                        <w:t>)</w:t>
+                      </w:r>
+                      <w:r>
+                        <w:rPr>
+                          <w:lang w:val="en-US"/>
+                        </w:rPr>
+                        <w:br/>
+                      </w:r>
+                    </w:p>
+                  </w:txbxContent>
+                </v:textbox>
+              </v:shape>
+            </w:pict>
+          </mc:Fallback>
+        </mc:AlternateContent>
+      </w:r>
+      <w:r>
+        <w:rPr>
+          <w:noProof/>
+        </w:rPr>
+        <mc:AlternateContent>
+          <mc:Choice Requires="wps">
+            <w:drawing>
+              <wp:anchor distT="0" distB="0" distL="114300" distR="114300" simplePos="0" relativeHeight="251661312" behindDoc="0" locked="0" layoutInCell="1" allowOverlap="1" wp14:anchorId="374306CC" wp14:editId="2945CC16">
                 <wp:simplePos x="0" y="0"/>
                 <wp:positionH relativeFrom="column">
                   <wp:posOffset>128905</wp:posOffset>
@@ -141,11 +1105,7 @@
           </mc:Choice>
           <mc:Fallback>
             <w:pict>
-              <v:shapetype w14:anchorId="374306CC" id="_x0000_t202" coordsize="21600,21600" o:spt="202" path="m,l,21600r21600,l21600,xe">
-                <v:stroke joinstyle="miter"/>
-                <v:path gradientshapeok="t" o:connecttype="rect"/>
-              </v:shapetype>
-              <v:shape id="Textfeld 5" o:spid="_x0000_s1026" type="#_x0000_t202" style="position:absolute;margin-left:10.15pt;margin-top:64.15pt;width:181.5pt;height:93pt;z-index:251661312;visibility:visible;mso-wrap-style:square;mso-height-percent:0;mso-wrap-distance-left:9pt;mso-wrap-distance-top:0;mso-wrap-distance-right:9pt;mso-wrap-distance-bottom:0;mso-position-horizontal:absolute;mso-position-horizontal-relative:text;mso-position-vertical:absolute;mso-position-vertical-relative:text;mso-height-percent:0;mso-height-relative:margin;v-text-anchor:top" o:gfxdata="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" fillcolor="white [3201]" strokeweight=".5pt">
+              <v:shape w14:anchorId="374306CC" id="Textfeld 5" o:spid="_x0000_s1029" type="#_x0000_t202" style="position:absolute;margin-left:10.15pt;margin-top:64.15pt;width:181.5pt;height:93pt;z-index:251661312;visibility:visible;mso-wrap-style:square;mso-height-percent:0;mso-wrap-distance-left:9pt;mso-wrap-distance-top:0;mso-wrap-distance-right:9pt;mso-wrap-distance-bottom:0;mso-position-horizontal:absolute;mso-position-horizontal-relative:text;mso-position-vertical:absolute;mso-position-vertical-relative:text;mso-height-percent:0;mso-height-relative:margin;v-text-anchor:top" o:gfxdata="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" fillcolor="white [3201]" strokeweight=".5pt">
                 <v:textbox>
                   <w:txbxContent>
                     <w:p>
@@ -214,362 +1174,6 @@
                           <w:lang w:val="en-US"/>
                         </w:rPr>
                         <w:br/>
-                      </w:r>
-                    </w:p>
-                  </w:txbxContent>
-                </v:textbox>
-              </v:shape>
-            </w:pict>
-          </mc:Fallback>
-        </mc:AlternateContent>
-      </w:r>
-      <w:r>
-        <w:rPr>
-          <w:noProof/>
-        </w:rPr>
-        <mc:AlternateContent>
-          <mc:Choice Requires="wps">
-            <w:drawing>
-              <wp:anchor distT="0" distB="0" distL="114300" distR="114300" simplePos="0" relativeHeight="251660288" behindDoc="0" locked="0" layoutInCell="1" allowOverlap="1" wp14:anchorId="64B2E42F" wp14:editId="51D31F79">
-                <wp:simplePos x="0" y="0"/>
-                <wp:positionH relativeFrom="column">
-                  <wp:posOffset>2510155</wp:posOffset>
-                </wp:positionH>
-                <wp:positionV relativeFrom="paragraph">
-                  <wp:posOffset>319405</wp:posOffset>
-                </wp:positionV>
-                <wp:extent cx="2352675" cy="1209675"/>
-                <wp:effectExtent l="0" t="0" r="28575" b="28575"/>
-                <wp:wrapNone/>
-                <wp:docPr id="3" name="Textfeld 3"/>
-                <wp:cNvGraphicFramePr/>
-                <a:graphic xmlns:a="http://schemas.openxmlformats.org/drawingml/2006/main">
-                  <a:graphicData uri="http://schemas.microsoft.com/office/word/2010/wordprocessingShape">
-                    <wps:wsp>
-                      <wps:cNvSpPr txBox="1"/>
-                      <wps:spPr>
-                        <a:xfrm>
-                          <a:off x="0" y="0"/>
-                          <a:ext cx="2352675" cy="1209675"/>
-                        </a:xfrm>
-                        <a:prstGeom prst="rect">
-                          <a:avLst/>
-                        </a:prstGeom>
-                        <a:solidFill>
-                          <a:schemeClr val="lt1"/>
-                        </a:solidFill>
-                        <a:ln w="6350">
-                          <a:solidFill>
-                            <a:prstClr val="black"/>
-                          </a:solidFill>
-                        </a:ln>
-                      </wps:spPr>
-                      <wps:txbx>
-                        <w:txbxContent>
-                          <w:p>
-                            <w:pPr>
-                              <w:rPr>
-                                <w:lang w:val="en-US"/>
-                              </w:rPr>
-                            </w:pPr>
-                            <w:r>
-                              <w:rPr>
-                                <w:lang w:val="en-US"/>
-                              </w:rPr>
-                              <w:t>CPU Details</w:t>
-                            </w:r>
-                            <w:r>
-                              <w:rPr>
-                                <w:lang w:val="en-US"/>
-                              </w:rPr>
-                              <w:t>:</w:t>
-                            </w:r>
-                            <w:r>
-                              <w:rPr>
-                                <w:lang w:val="en-US"/>
-                              </w:rPr>
-                              <w:br/>
-                              <w:t xml:space="preserve">Cache Section: </w:t>
-                            </w:r>
-                            <w:r>
-                              <w:rPr>
-                                <w:lang w:val="en-US"/>
-                              </w:rPr>
-                              <w:br/>
-                            </w:r>
-                            <w:proofErr w:type="spellStart"/>
-                            <w:r>
-                              <w:rPr>
-                                <w:lang w:val="en-US"/>
-                              </w:rPr>
-                              <w:t>machine_info</w:t>
-                            </w:r>
-                            <w:proofErr w:type="spellEnd"/>
-                            <w:r>
-                              <w:rPr>
-                                <w:lang w:val="en-US"/>
-                              </w:rPr>
-                              <w:t xml:space="preserve"> (</w:t>
-                            </w:r>
-                            <w:proofErr w:type="spellStart"/>
-                            <w:r>
-                              <w:rPr>
-                                <w:lang w:val="en-US"/>
-                              </w:rPr>
-                              <w:t>cpu_info</w:t>
-                            </w:r>
-                            <w:proofErr w:type="spellEnd"/>
-                            <w:r>
-                              <w:rPr>
-                                <w:lang w:val="en-US"/>
-                              </w:rPr>
-                              <w:t>)</w:t>
-                            </w:r>
-                            <w:r>
-                              <w:rPr>
-                                <w:lang w:val="en-US"/>
-                              </w:rPr>
-                              <w:t>,</w:t>
-                            </w:r>
-                            <w:r>
-                              <w:rPr>
-                                <w:lang w:val="en-US"/>
-                              </w:rPr>
-                              <w:br/>
-                            </w:r>
-                            <w:proofErr w:type="spellStart"/>
-                            <w:proofErr w:type="gramStart"/>
-                            <w:r>
-                              <w:rPr>
-                                <w:lang w:val="en-US"/>
-                              </w:rPr>
-                              <w:t>state.system</w:t>
-                            </w:r>
-                            <w:proofErr w:type="gramEnd"/>
-                            <w:r>
-                              <w:rPr>
-                                <w:lang w:val="en-US"/>
-                              </w:rPr>
-                              <w:t>_stats</w:t>
-                            </w:r>
-                            <w:proofErr w:type="spellEnd"/>
-                            <w:r>
-                              <w:rPr>
-                                <w:lang w:val="en-US"/>
-                              </w:rPr>
-                              <w:t xml:space="preserve">: </w:t>
-                            </w:r>
-                            <w:proofErr w:type="spellStart"/>
-                            <w:r>
-                              <w:rPr>
-                                <w:lang w:val="en-US"/>
-                              </w:rPr>
-                              <w:t>sysload</w:t>
-                            </w:r>
-                            <w:proofErr w:type="spellEnd"/>
-                            <w:r>
-                              <w:rPr>
-                                <w:lang w:val="en-US"/>
-                              </w:rPr>
-                              <w:t>,</w:t>
-                            </w:r>
-                            <w:r>
-                              <w:rPr>
-                                <w:lang w:val="en-US"/>
-                              </w:rPr>
-                              <w:br/>
-                            </w:r>
-                            <w:proofErr w:type="spellStart"/>
-                            <w:r>
-                              <w:rPr>
-                                <w:lang w:val="en-US"/>
-                              </w:rPr>
-                              <w:t>proc_stats</w:t>
-                            </w:r>
-                            <w:proofErr w:type="spellEnd"/>
-                            <w:r>
-                              <w:rPr>
-                                <w:lang w:val="en-US"/>
-                              </w:rPr>
-                              <w:t xml:space="preserve">: </w:t>
-                            </w:r>
-                            <w:proofErr w:type="spellStart"/>
-                            <w:r>
-                              <w:rPr>
-                                <w:lang w:val="en-US"/>
-                              </w:rPr>
-                              <w:t>moonraker_stats</w:t>
-                            </w:r>
-                            <w:proofErr w:type="spellEnd"/>
-                            <w:r>
-                              <w:rPr>
-                                <w:lang w:val="en-US"/>
-                              </w:rPr>
-                              <w:t xml:space="preserve"> (moonraker load)</w:t>
-                            </w:r>
-                          </w:p>
-                        </w:txbxContent>
-                      </wps:txbx>
-                      <wps:bodyPr rot="0" spcFirstLastPara="0" vertOverflow="overflow" horzOverflow="overflow" vert="horz" wrap="square" lIns="91440" tIns="45720" rIns="91440" bIns="45720" numCol="1" spcCol="0" rtlCol="0" fromWordArt="0" anchor="t" anchorCtr="0" forceAA="0" compatLnSpc="1">
-                        <a:prstTxWarp prst="textNoShape">
-                          <a:avLst/>
-                        </a:prstTxWarp>
-                        <a:noAutofit/>
-                      </wps:bodyPr>
-                    </wps:wsp>
-                  </a:graphicData>
-                </a:graphic>
-                <wp14:sizeRelV relativeFrom="margin">
-                  <wp14:pctHeight>0</wp14:pctHeight>
-                </wp14:sizeRelV>
-              </wp:anchor>
-            </w:drawing>
-          </mc:Choice>
-          <mc:Fallback>
-            <w:pict>
-              <v:shape w14:anchorId="64B2E42F" id="Textfeld 3" o:spid="_x0000_s1027" type="#_x0000_t202" style="position:absolute;margin-left:197.65pt;margin-top:25.15pt;width:185.25pt;height:95.25pt;z-index:251660288;visibility:visible;mso-wrap-style:square;mso-height-percent:0;mso-wrap-distance-left:9pt;mso-wrap-distance-top:0;mso-wrap-distance-right:9pt;mso-wrap-distance-bottom:0;mso-position-horizontal:absolute;mso-position-horizontal-relative:text;mso-position-vertical:absolute;mso-position-vertical-relative:text;mso-height-percent:0;mso-height-relative:margin;v-text-anchor:top" o:gfxdata="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" fillcolor="white [3201]" strokeweight=".5pt">
-                <v:textbox>
-                  <w:txbxContent>
-                    <w:p>
-                      <w:pPr>
-                        <w:rPr>
-                          <w:lang w:val="en-US"/>
-                        </w:rPr>
-                      </w:pPr>
-                      <w:r>
-                        <w:rPr>
-                          <w:lang w:val="en-US"/>
-                        </w:rPr>
-                        <w:t>CPU Details</w:t>
-                      </w:r>
-                      <w:r>
-                        <w:rPr>
-                          <w:lang w:val="en-US"/>
-                        </w:rPr>
-                        <w:t>:</w:t>
-                      </w:r>
-                      <w:r>
-                        <w:rPr>
-                          <w:lang w:val="en-US"/>
-                        </w:rPr>
-                        <w:br/>
-                        <w:t xml:space="preserve">Cache Section: </w:t>
-                      </w:r>
-                      <w:r>
-                        <w:rPr>
-                          <w:lang w:val="en-US"/>
-                        </w:rPr>
-                        <w:br/>
-                      </w:r>
-                      <w:proofErr w:type="spellStart"/>
-                      <w:r>
-                        <w:rPr>
-                          <w:lang w:val="en-US"/>
-                        </w:rPr>
-                        <w:t>machine_info</w:t>
-                      </w:r>
-                      <w:proofErr w:type="spellEnd"/>
-                      <w:r>
-                        <w:rPr>
-                          <w:lang w:val="en-US"/>
-                        </w:rPr>
-                        <w:t xml:space="preserve"> (</w:t>
-                      </w:r>
-                      <w:proofErr w:type="spellStart"/>
-                      <w:r>
-                        <w:rPr>
-                          <w:lang w:val="en-US"/>
-                        </w:rPr>
-                        <w:t>cpu_info</w:t>
-                      </w:r>
-                      <w:proofErr w:type="spellEnd"/>
-                      <w:r>
-                        <w:rPr>
-                          <w:lang w:val="en-US"/>
-                        </w:rPr>
-                        <w:t>)</w:t>
-                      </w:r>
-                      <w:r>
-                        <w:rPr>
-                          <w:lang w:val="en-US"/>
-                        </w:rPr>
-                        <w:t>,</w:t>
-                      </w:r>
-                      <w:r>
-                        <w:rPr>
-                          <w:lang w:val="en-US"/>
-                        </w:rPr>
-                        <w:br/>
-                      </w:r>
-                      <w:proofErr w:type="spellStart"/>
-                      <w:proofErr w:type="gramStart"/>
-                      <w:r>
-                        <w:rPr>
-                          <w:lang w:val="en-US"/>
-                        </w:rPr>
-                        <w:t>state.system</w:t>
-                      </w:r>
-                      <w:proofErr w:type="gramEnd"/>
-                      <w:r>
-                        <w:rPr>
-                          <w:lang w:val="en-US"/>
-                        </w:rPr>
-                        <w:t>_stats</w:t>
-                      </w:r>
-                      <w:proofErr w:type="spellEnd"/>
-                      <w:r>
-                        <w:rPr>
-                          <w:lang w:val="en-US"/>
-                        </w:rPr>
-                        <w:t xml:space="preserve">: </w:t>
-                      </w:r>
-                      <w:proofErr w:type="spellStart"/>
-                      <w:r>
-                        <w:rPr>
-                          <w:lang w:val="en-US"/>
-                        </w:rPr>
-                        <w:t>sysload</w:t>
-                      </w:r>
-                      <w:proofErr w:type="spellEnd"/>
-                      <w:r>
-                        <w:rPr>
-                          <w:lang w:val="en-US"/>
-                        </w:rPr>
-                        <w:t>,</w:t>
-                      </w:r>
-                      <w:r>
-                        <w:rPr>
-                          <w:lang w:val="en-US"/>
-                        </w:rPr>
-                        <w:br/>
-                      </w:r>
-                      <w:proofErr w:type="spellStart"/>
-                      <w:r>
-                        <w:rPr>
-                          <w:lang w:val="en-US"/>
-                        </w:rPr>
-                        <w:t>proc_stats</w:t>
-                      </w:r>
-                      <w:proofErr w:type="spellEnd"/>
-                      <w:r>
-                        <w:rPr>
-                          <w:lang w:val="en-US"/>
-                        </w:rPr>
-                        <w:t xml:space="preserve">: </w:t>
-                      </w:r>
-                      <w:proofErr w:type="spellStart"/>
-                      <w:r>
-                        <w:rPr>
-                          <w:lang w:val="en-US"/>
-                        </w:rPr>
-                        <w:t>moonraker_stats</w:t>
-                      </w:r>
-                      <w:proofErr w:type="spellEnd"/>
-                      <w:r>
-                        <w:rPr>
-                          <w:lang w:val="en-US"/>
-                        </w:rPr>
-                        <w:t xml:space="preserve"> (moonraker load)</w:t>
                       </w:r>
                     </w:p>
                   </w:txbxContent>
@@ -665,7 +1269,7 @@
           </mc:Choice>
           <mc:Fallback>
             <w:pict>
-              <v:shape w14:anchorId="389213B6" id="Textfeld 1" o:spid="_x0000_s1028" type="#_x0000_t202" style="position:absolute;margin-left:5.65pt;margin-top:23.65pt;width:186.75pt;height:34.5pt;z-index:251659264;visibility:visible;mso-wrap-style:square;mso-width-percent:0;mso-height-percent:0;mso-wrap-distance-left:9pt;mso-wrap-distance-top:0;mso-wrap-distance-right:9pt;mso-wrap-distance-bottom:0;mso-position-horizontal:absolute;mso-position-horizontal-relative:text;mso-position-vertical:absolute;mso-position-vertical-relative:text;mso-width-percent:0;mso-height-percent:0;mso-width-relative:margin;mso-height-relative:margin;v-text-anchor:top" o:gfxdata="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" fillcolor="white [3201]" strokeweight=".5pt">
+              <v:shape w14:anchorId="389213B6" id="Textfeld 1" o:spid="_x0000_s1030" type="#_x0000_t202" style="position:absolute;margin-left:5.65pt;margin-top:23.65pt;width:186.75pt;height:34.5pt;z-index:251659264;visibility:visible;mso-wrap-style:square;mso-width-percent:0;mso-height-percent:0;mso-wrap-distance-left:9pt;mso-wrap-distance-top:0;mso-wrap-distance-right:9pt;mso-wrap-distance-bottom:0;mso-position-horizontal:absolute;mso-position-horizontal-relative:text;mso-position-vertical:absolute;mso-position-vertical-relative:text;mso-width-percent:0;mso-height-percent:0;mso-width-relative:margin;mso-height-relative:margin;v-text-anchor:top" o:gfxdata="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" fillcolor="white [3201]" strokeweight=".5pt">
                 <v:textbox>
                   <w:txbxContent>
                     <w:p>

</xml_diff>